<commit_message>
makefile changes and folder renamed
</commit_message>
<xml_diff>
--- a/CS5800Report_Kubath_Nearchou.docx
+++ b/CS5800Report_Kubath_Nearchou.docx
@@ -366,56 +366,20 @@
       <w:r>
         <w:t>The input is handled with a lexical analyzer.  The lexical analyzer will have a set of defined tokens such as “+”, “</w:t>
       </w:r>
-      <w:proofErr w:type="gramStart"/>
       <w:r>
         <w:t>-“</w:t>
       </w:r>
-      <w:proofErr w:type="gramEnd"/>
       <w:r>
         <w:t xml:space="preserve">, etc. </w:t>
       </w:r>
       <w:r>
-        <w:t xml:space="preserve">The defined tokens are held in a lex file.  The analyzer generator will read the lex file and output a </w:t>
-      </w:r>
-      <w:proofErr w:type="spellStart"/>
-      <w:r>
-        <w:t>lex.yy.c</w:t>
-      </w:r>
-      <w:proofErr w:type="spellEnd"/>
-      <w:r>
-        <w:t xml:space="preserve"> file.  Bison will read the defined grammars in the </w:t>
-      </w:r>
-      <w:proofErr w:type="spellStart"/>
-      <w:proofErr w:type="gramStart"/>
-      <w:r>
-        <w:t>parse.y</w:t>
-      </w:r>
-      <w:proofErr w:type="spellEnd"/>
-      <w:proofErr w:type="gramEnd"/>
-      <w:r>
-        <w:t xml:space="preserve"> and convert the grammars into the corresponding </w:t>
+        <w:t xml:space="preserve">The defined tokens are held in a lex file.  The analyzer generator will read the lex file and output a lex.yy.c file.  Bison will read the defined grammars in the parse.y and convert the grammars into the corresponding </w:t>
       </w:r>
       <w:r>
         <w:t>C code</w:t>
       </w:r>
       <w:r>
-        <w:t xml:space="preserve">.  Once the two files are generated with FLEX and Bison, the </w:t>
-      </w:r>
-      <w:proofErr w:type="spellStart"/>
-      <w:r>
-        <w:t>lex.yy.c</w:t>
-      </w:r>
-      <w:proofErr w:type="spellEnd"/>
-      <w:r>
-        <w:t xml:space="preserve"> and </w:t>
-      </w:r>
-      <w:proofErr w:type="spellStart"/>
-      <w:r>
-        <w:t>parse.tab.c</w:t>
-      </w:r>
-      <w:proofErr w:type="spellEnd"/>
-      <w:r>
-        <w:t xml:space="preserve"> can be compiled together to form one executable file.  This executable </w:t>
+        <w:t xml:space="preserve">.  Once the two files are generated with FLEX and Bison, the lex.yy.c and parse.tab.c can be compiled together to form one executable file.  This executable </w:t>
       </w:r>
     </w:p>
     <w:p>
@@ -473,29 +437,13 @@
         <w:t xml:space="preserve">The first segment of implementing a calculator is receiving input from the user.  The input is read in through the command line or terminal and passed to the lexical analyzer to be broken into tokens.  </w:t>
       </w:r>
       <w:r>
-        <w:t xml:space="preserve">The main idea for lexical analyzers was developed by Mike </w:t>
-      </w:r>
-      <w:proofErr w:type="spellStart"/>
-      <w:r>
-        <w:t>Lesk</w:t>
-      </w:r>
-      <w:proofErr w:type="spellEnd"/>
-      <w:r>
-        <w:t xml:space="preserve"> and Eric Schmidt in 1975 [3].</w:t>
+        <w:t>The main idea for lexical analyzers was developed by Mike Lesk and Eric Schmidt in 1975 [3].</w:t>
       </w:r>
       <w:r>
         <w:t xml:space="preserve">  </w:t>
       </w:r>
       <w:r>
-        <w:t xml:space="preserve">This idea from </w:t>
-      </w:r>
-      <w:proofErr w:type="spellStart"/>
-      <w:r>
-        <w:t>Lesk</w:t>
-      </w:r>
-      <w:proofErr w:type="spellEnd"/>
-      <w:r>
-        <w:t xml:space="preserve"> and Schmidt released one of the popular lexical analyzers called LEX.  One of the competitors to LEX is FLEX.  The benefits of FLEX when compared to LEX are improved run times and table compression.  The run time for flex is approximately two times faster.  The generated parser table is compressed to approximately 17 time smaller than LEX</w:t>
+        <w:t>This idea from Lesk and Schmidt released one of the popular lexical analyzers called LEX.  One of the competitors to LEX is FLEX.  The benefits of FLEX when compared to LEX are improved run times and table compression.  The run time for flex is approximately two times faster.  The generated parser table is compressed to approximately 17 time smaller than LEX</w:t>
       </w:r>
       <w:r>
         <w:t xml:space="preserve"> </w:t>
@@ -551,15 +499,7 @@
         <w:t>C code</w:t>
       </w:r>
       <w:r>
-        <w:t xml:space="preserve"> and copy it into the generated </w:t>
-      </w:r>
-      <w:proofErr w:type="spellStart"/>
-      <w:r>
-        <w:t>lex.yy.c</w:t>
-      </w:r>
-      <w:proofErr w:type="spellEnd"/>
-      <w:r>
-        <w:t xml:space="preserve"> file.</w:t>
+        <w:t xml:space="preserve"> and copy it into the generated lex.yy.c file.</w:t>
       </w:r>
     </w:p>
     <w:p>
@@ -606,15 +546,7 @@
         <w:t xml:space="preserve">parse tree.  The parse tree defines </w:t>
       </w:r>
       <w:r>
-        <w:t xml:space="preserve">how to match the sequence of tokens to the data elements [7].  There are an abundant number of options for parser generators covering </w:t>
-      </w:r>
-      <w:proofErr w:type="spellStart"/>
-      <w:r>
-        <w:t>a</w:t>
-      </w:r>
-      <w:proofErr w:type="spellEnd"/>
-      <w:r>
-        <w:t xml:space="preserve"> all of the main programming languages for output</w:t>
+        <w:t>how to match the sequence of tokens to the data elements [7].  There are an abundant number of options for parser generators covering a all of the main programming languages for output</w:t>
       </w:r>
       <w:r>
         <w:t xml:space="preserve"> [8]</w:t>
@@ -657,28 +589,7 @@
         <w:t>Once a rule is matched, the defined fragment of C code is executed.</w:t>
       </w:r>
       <w:r>
-        <w:t xml:space="preserve">  The final section of the grammar file is for addition C code that can be called when rules are matched.  Functions can be implemented in this section and will be copied by Bison to </w:t>
-      </w:r>
-      <w:proofErr w:type="spellStart"/>
-      <w:r>
-        <w:t>parse.tab.c</w:t>
-      </w:r>
-      <w:proofErr w:type="spellEnd"/>
-      <w:r>
-        <w:t xml:space="preserve"> output file.  A main function must be implemented calling the </w:t>
-      </w:r>
-      <w:proofErr w:type="spellStart"/>
-      <w:proofErr w:type="gramStart"/>
-      <w:r>
-        <w:t>yyparse</w:t>
-      </w:r>
-      <w:proofErr w:type="spellEnd"/>
-      <w:r>
-        <w:t>(</w:t>
-      </w:r>
-      <w:proofErr w:type="gramEnd"/>
-      <w:r>
-        <w:t xml:space="preserve">) function to read the input from the lexical </w:t>
+        <w:t xml:space="preserve">  The final section of the grammar file is for addition C code that can be called when rules are matched.  Functions can be implemented in this section and will be copied by Bison to parse.tab.c output file.  A main function must be implemented calling the yyparse() function to read the input from the lexical </w:t>
       </w:r>
       <w:r>
         <w:t>analyzer</w:t>
@@ -705,11 +616,6 @@
           <w:color w:val="000000"/>
         </w:rPr>
         <w:tab/>
-      </w:r>
-      <w:r>
-        <w:rPr>
-          <w:color w:val="000000"/>
-        </w:rPr>
         <w:t>Implementations</w:t>
       </w:r>
     </w:p>
@@ -725,24 +631,13 @@
         <w:rPr>
           <w:color w:val="000000"/>
         </w:rPr>
-        <w:t>3</w:t>
-      </w:r>
-      <w:r>
-        <w:rPr>
-          <w:color w:val="000000"/>
-        </w:rPr>
-        <w:t>.1</w:t>
+        <w:t>3.1</w:t>
       </w:r>
       <w:r>
         <w:rPr>
           <w:color w:val="000000"/>
         </w:rPr>
         <w:tab/>
-      </w:r>
-      <w:r>
-        <w:rPr>
-          <w:color w:val="000000"/>
-        </w:rPr>
         <w:t>Lex File</w:t>
       </w:r>
     </w:p>
@@ -781,15 +676,7 @@
         <w:t>simultaneously</w:t>
       </w:r>
       <w:r>
-        <w:t xml:space="preserve">, so it’s just as fast for 100 patters as for </w:t>
-      </w:r>
-      <w:proofErr w:type="gramStart"/>
-      <w:r>
-        <w:t>one.“</w:t>
-      </w:r>
-      <w:proofErr w:type="gramEnd"/>
-      <w:r>
-        <w:t xml:space="preserve"> [11</w:t>
+        <w:t>, so it’s just as fast for 100 patters as for one.“ [11</w:t>
       </w:r>
       <w:r>
         <w:t xml:space="preserve">]  </w:t>
@@ -807,24 +694,13 @@
         <w:rPr>
           <w:color w:val="000000"/>
         </w:rPr>
-        <w:t>3.1</w:t>
-      </w:r>
-      <w:r>
-        <w:rPr>
-          <w:color w:val="000000"/>
-        </w:rPr>
-        <w:t>.1</w:t>
+        <w:t>3.1.1</w:t>
       </w:r>
       <w:r>
         <w:rPr>
           <w:color w:val="000000"/>
         </w:rPr>
         <w:tab/>
-      </w:r>
-      <w:r>
-        <w:rPr>
-          <w:color w:val="000000"/>
-        </w:rPr>
         <w:t>Definition Section</w:t>
       </w:r>
     </w:p>
@@ -833,26 +709,10 @@
         <w:pStyle w:val="PARAGRAPHnoindent"/>
       </w:pPr>
       <w:r>
-        <w:t xml:space="preserve">The first section of the lex file starts with </w:t>
-      </w:r>
-      <w:proofErr w:type="gramStart"/>
-      <w:r>
-        <w:t>%{ and</w:t>
-      </w:r>
-      <w:proofErr w:type="gramEnd"/>
-      <w:r>
-        <w:t xml:space="preserve"> ends with }%.  In this section, the program can define data structures, </w:t>
-      </w:r>
-      <w:r>
-        <w:t xml:space="preserve">define macros, or include header files.  In the calculator implementation, numbers and strings must be accepted and parsed.  The numbers are for the basic calculator functions and the strings are to handle derivatives of polynomials.  To handle both types of input the </w:t>
-      </w:r>
-      <w:proofErr w:type="spellStart"/>
-      <w:r>
-        <w:t>data_s</w:t>
-      </w:r>
-      <w:proofErr w:type="spellEnd"/>
-      <w:r>
-        <w:t xml:space="preserve"> struct is defined.  This struct contains a character pointer to hold the strings and a double to hold any numbers.  </w:t>
+        <w:t xml:space="preserve">The first section of the lex file starts with %{ and ends with }%.  In this section, the program can define data structures, </w:t>
+      </w:r>
+      <w:r>
+        <w:t xml:space="preserve">define macros, or include header files.  In the calculator implementation, numbers and strings must be accepted and parsed.  The numbers are for the basic calculator functions and the strings are to handle derivatives of polynomials.  To handle both types of input the data_s struct is defined.  This struct contains a character pointer to hold the strings and a double to hold any numbers.  </w:t>
       </w:r>
       <w:r>
         <w:t xml:space="preserve">For the lexical analyzer to properly communicate with the Bison grammars, a value must be used to pass the data.  The YYSTYPE macro is used to define the data type that </w:t>
@@ -864,42 +724,10 @@
         <w:t xml:space="preserve"> and Bison should expect for this data.  </w:t>
       </w:r>
       <w:r>
-        <w:t xml:space="preserve">For our implementation, the YYSYPE macro is defined to the </w:t>
-      </w:r>
-      <w:proofErr w:type="spellStart"/>
-      <w:r>
-        <w:t>data_s</w:t>
-      </w:r>
-      <w:proofErr w:type="spellEnd"/>
-      <w:r>
-        <w:t xml:space="preserve"> </w:t>
-      </w:r>
-      <w:proofErr w:type="gramStart"/>
-      <w:r>
-        <w:t>struct</w:t>
-      </w:r>
-      <w:proofErr w:type="gramEnd"/>
-      <w:r>
-        <w:t xml:space="preserve"> to pass either strings or doubles to the Bison grammars.</w:t>
-      </w:r>
-      <w:r>
-        <w:t xml:space="preserve">  An important file to include in the definition section is the *.</w:t>
-      </w:r>
-      <w:proofErr w:type="spellStart"/>
-      <w:r>
-        <w:t>tab.h</w:t>
-      </w:r>
-      <w:proofErr w:type="spellEnd"/>
-      <w:r>
-        <w:t xml:space="preserve"> file generated by Bison.  For our implementation, this file is called “</w:t>
-      </w:r>
-      <w:proofErr w:type="spellStart"/>
-      <w:r>
-        <w:t>parse.tab.h</w:t>
-      </w:r>
-      <w:proofErr w:type="spellEnd"/>
-      <w:r>
-        <w:t xml:space="preserve">”.  This file contains definitions for the tokens </w:t>
+        <w:t>For our implementation, the YYSYPE macro is defined to the data_s struct to pass either strings or doubles to the Bison grammars.</w:t>
+      </w:r>
+      <w:r>
+        <w:t xml:space="preserve">  An important file to include in the definition section is the *.tab.h file generated by Bison.  For our implementation, this file is called “parse.tab.h”.  This file contains definitions for the tokens </w:t>
       </w:r>
       <w:r>
         <w:t>that Bison</w:t>
@@ -908,15 +736,7 @@
         <w:t xml:space="preserve"> expects.</w:t>
       </w:r>
       <w:r>
-        <w:t xml:space="preserve">  The final declaration in the definition section is extern YYSTYPE </w:t>
-      </w:r>
-      <w:proofErr w:type="spellStart"/>
-      <w:r>
-        <w:t>yylval</w:t>
-      </w:r>
-      <w:proofErr w:type="spellEnd"/>
-      <w:r>
-        <w:t>.  This is the variable that is given global scope and passes data between FLEX and Bison.</w:t>
+        <w:t xml:space="preserve">  The final declaration in the definition section is extern YYSTYPE yylval.  This is the variable that is given global scope and passes data between FLEX and Bison.</w:t>
       </w:r>
     </w:p>
     <w:p>
@@ -937,13 +757,7 @@
         <w:rPr>
           <w:color w:val="000000"/>
         </w:rPr>
-        <w:t>3.1.</w:t>
-      </w:r>
-      <w:r>
-        <w:rPr>
-          <w:color w:val="000000"/>
-        </w:rPr>
-        <w:t>2</w:t>
+        <w:t>3.1.2</w:t>
       </w:r>
       <w:r>
         <w:rPr>
@@ -967,31 +781,7 @@
         <w:t xml:space="preserve">The second section of the lex file is </w:t>
       </w:r>
       <w:r>
-        <w:t xml:space="preserve">started and ended with %%.  This section is designated for the regular expressions for the input to be matched against.  In the scope of the project, this is an important section, but can be made simple.  The general outline for the rules are &lt;Regular Expression&gt; </w:t>
-      </w:r>
-      <w:proofErr w:type="gramStart"/>
-      <w:r>
-        <w:t>{ C</w:t>
-      </w:r>
-      <w:proofErr w:type="gramEnd"/>
-      <w:r>
-        <w:t xml:space="preserve"> code; return TOKEN; }.  Most of the rules are string literals defining the operations such as “+”, “</w:t>
-      </w:r>
-      <w:proofErr w:type="gramStart"/>
-      <w:r>
-        <w:t>-“</w:t>
-      </w:r>
-      <w:proofErr w:type="gramEnd"/>
-      <w:r>
-        <w:t>, or “cos”.  The remaining rules are for reading whitespace, reading numbers as doubles, reading polynomials, handling a derivative, and reading a newline character.  Reading whitespace is simple because when a space, tab, or carriage return is read nothing is done.  The numbers take the regular expression form [0-9</w:t>
-      </w:r>
-      <w:proofErr w:type="gramStart"/>
-      <w:r>
-        <w:t>.]+</w:t>
-      </w:r>
-      <w:proofErr w:type="gramEnd"/>
-      <w:r>
-        <w:t>.  This form allows for one or more digits and the period character.  For reading polynomials, the regular express</w:t>
+        <w:t>started and ended with %%.  This section is designated for the regular expressions for the input to be matched against.  In the scope of the project, this is an important section, but can be made simple.  The general outline for the rules are &lt;Regular Expression&gt; { C code; return TOKEN; }.  Most of the rules are string literals defining the operations such as “+”, “-“, or “cos”.  The remaining rules are for reading whitespace, reading numbers as doubles, reading polynomials, handling a derivative, and reading a newline character.  Reading whitespace is simple because when a space, tab, or carriage return is read nothing is done.  The numbers take the regular expression form [0-9.]+.  This form allows for one or more digits and the period character.  For reading polynomials, the regular express</w:t>
       </w:r>
       <w:r>
         <w:t>i</w:t>
@@ -1006,114 +796,10 @@
         <w:ind w:firstLine="0"/>
       </w:pPr>
       <w:r>
-        <w:t>[a-zA-Z0-</w:t>
-      </w:r>
-      <w:proofErr w:type="gramStart"/>
-      <w:r>
-        <w:t>9.^</w:t>
-      </w:r>
-      <w:proofErr w:type="gramEnd"/>
-      <w:r>
-        <w:t xml:space="preserve">-].  This allows the lexical analyzer to match characters with the rules.  When a rule is matched, </w:t>
-      </w:r>
-      <w:r>
-        <w:t>C code or a return TOKEN can be defined.  For the string literals that handle operations, such as “+” or “</w:t>
-      </w:r>
-      <w:proofErr w:type="gramStart"/>
-      <w:r>
-        <w:t>-“</w:t>
-      </w:r>
-      <w:proofErr w:type="gramEnd"/>
-      <w:r>
-        <w:t>, a token is returned that describes the operation.  When “+” is read, return PLUS.  When “</w:t>
-      </w:r>
-      <w:proofErr w:type="gramStart"/>
-      <w:r>
-        <w:t>-“ is</w:t>
-      </w:r>
-      <w:proofErr w:type="gramEnd"/>
-      <w:r>
-        <w:t xml:space="preserve"> read, return MINUS.  It becomes a more complicated when data is needed to be copied or modified but using C code alleviates this complication.  When a number is read, the string is saved by FLEX in the </w:t>
-      </w:r>
-      <w:proofErr w:type="spellStart"/>
-      <w:r>
-        <w:t>yytext</w:t>
-      </w:r>
-      <w:proofErr w:type="spellEnd"/>
-      <w:r>
-        <w:t xml:space="preserve"> variable.  This variable is sent to the </w:t>
-      </w:r>
-      <w:proofErr w:type="spellStart"/>
-      <w:r>
-        <w:t>sscanf</w:t>
-      </w:r>
-      <w:proofErr w:type="spellEnd"/>
-      <w:r>
-        <w:t xml:space="preserve"> function defined in the </w:t>
-      </w:r>
-      <w:proofErr w:type="spellStart"/>
-      <w:r>
-        <w:t>stdio.h</w:t>
-      </w:r>
-      <w:proofErr w:type="spellEnd"/>
-      <w:r>
-        <w:t xml:space="preserve"> header file.  This function saved the long float or double held in the string variable and saves it to a given double variable.  In our case, we pass the </w:t>
-      </w:r>
-      <w:proofErr w:type="spellStart"/>
-      <w:r>
-        <w:t>data_s</w:t>
-      </w:r>
-      <w:proofErr w:type="spellEnd"/>
-      <w:r>
-        <w:t xml:space="preserve"> </w:t>
-      </w:r>
-      <w:proofErr w:type="spellStart"/>
-      <w:r>
-        <w:t>struct’s</w:t>
-      </w:r>
-      <w:proofErr w:type="spellEnd"/>
-      <w:r>
-        <w:t xml:space="preserve"> pointer to a double.  This algorithm is then repeated for handling polynomials and the </w:t>
-      </w:r>
-      <w:proofErr w:type="spellStart"/>
-      <w:r>
-        <w:t>sscanf</w:t>
-      </w:r>
-      <w:proofErr w:type="spellEnd"/>
-      <w:r>
-        <w:t xml:space="preserve"> function is replaced with the </w:t>
-      </w:r>
-      <w:proofErr w:type="spellStart"/>
-      <w:r>
-        <w:t>strcpy</w:t>
-      </w:r>
-      <w:proofErr w:type="spellEnd"/>
-      <w:r>
-        <w:t xml:space="preserve"> function.  The </w:t>
-      </w:r>
-      <w:proofErr w:type="spellStart"/>
-      <w:r>
-        <w:t>yytext</w:t>
-      </w:r>
-      <w:proofErr w:type="spellEnd"/>
-      <w:r>
-        <w:t xml:space="preserve"> data is then saved to the </w:t>
-      </w:r>
-      <w:proofErr w:type="spellStart"/>
-      <w:r>
-        <w:t>data_s</w:t>
-      </w:r>
-      <w:proofErr w:type="spellEnd"/>
-      <w:r>
-        <w:t xml:space="preserve"> </w:t>
-      </w:r>
-      <w:proofErr w:type="spellStart"/>
-      <w:r>
-        <w:t>struct’s</w:t>
-      </w:r>
-      <w:proofErr w:type="spellEnd"/>
-      <w:r>
-        <w:t xml:space="preserve"> char * variable.  This concludes the second section defining the regular expressions for the lexical analyzer.  </w:t>
+        <w:t xml:space="preserve">[a-zA-Z0-9.^-].  This allows the lexical analyzer to match characters with the rules.  When a rule is matched, </w:t>
+      </w:r>
+      <w:r>
+        <w:t xml:space="preserve">C code or a return TOKEN can be defined.  For the string literals that handle operations, such as “+” or “-“, a token is returned that describes the operation.  When “+” is read, return PLUS.  When “-“ is read, return MINUS.  It becomes a more complicated when data is needed to be copied or modified but using C code alleviates this complication.  When a number is read, the string is saved by FLEX in the yytext variable.  This variable is sent to the sscanf function defined in the stdio.h header file.  This function saved the long float or double held in the string variable and saves it to a given double variable.  In our case, we pass the data_s struct’s pointer to a double.  This algorithm is then repeated for handling polynomials and the sscanf function is replaced with the strcpy function.  The yytext data is then saved to the data_s struct’s char * variable.  This concludes the second section defining the regular expressions for the lexical analyzer.  </w:t>
       </w:r>
     </w:p>
     <w:p>
@@ -1143,31 +829,14 @@
         <w:rPr>
           <w:color w:val="000000"/>
         </w:rPr>
-        <w:t>3.</w:t>
-      </w:r>
-      <w:r>
-        <w:rPr>
-          <w:color w:val="000000"/>
-        </w:rPr>
-        <w:t>2</w:t>
+        <w:t>3.2</w:t>
       </w:r>
       <w:r>
         <w:rPr>
           <w:color w:val="000000"/>
         </w:rPr>
         <w:tab/>
-      </w:r>
-      <w:r>
-        <w:rPr>
-          <w:color w:val="000000"/>
-        </w:rPr>
-        <w:t>Bison Grammar</w:t>
-      </w:r>
-      <w:r>
-        <w:rPr>
-          <w:color w:val="000000"/>
-        </w:rPr>
-        <w:t xml:space="preserve"> File</w:t>
+        <w:t>Bison Grammar File</w:t>
       </w:r>
     </w:p>
     <w:p>
@@ -1179,23 +848,7 @@
         <w:t xml:space="preserve">At this point in the program, part of the input string has been parsed and tokens have been sent to the </w:t>
       </w:r>
       <w:r>
-        <w:t xml:space="preserve">Bison generated </w:t>
-      </w:r>
-      <w:proofErr w:type="spellStart"/>
-      <w:r>
-        <w:t>parse.tab.c</w:t>
-      </w:r>
-      <w:proofErr w:type="spellEnd"/>
-      <w:r>
-        <w:t xml:space="preserve"> file.  The </w:t>
-      </w:r>
-      <w:proofErr w:type="spellStart"/>
-      <w:r>
-        <w:t>parse.tab.c</w:t>
-      </w:r>
-      <w:proofErr w:type="spellEnd"/>
-      <w:r>
-        <w:t xml:space="preserve"> file is generated by calling Bison on a grammar file.</w:t>
+        <w:t>Bison generated parse.tab.c file.  The parse.tab.c file is generated by calling Bison on a grammar file.</w:t>
       </w:r>
       <w:r>
         <w:t xml:space="preserve">  Bison programs broken into the same sections as the Lex file.  The first section is for definitions and included headers, the second section for grammar definitions, and the final section for assisting C code.</w:t>
@@ -1213,19 +866,7 @@
         <w:rPr>
           <w:color w:val="000000"/>
         </w:rPr>
-        <w:t>3.</w:t>
-      </w:r>
-      <w:r>
-        <w:rPr>
-          <w:color w:val="000000"/>
-        </w:rPr>
-        <w:t>2</w:t>
-      </w:r>
-      <w:r>
-        <w:rPr>
-          <w:color w:val="000000"/>
-        </w:rPr>
-        <w:t>.1</w:t>
+        <w:t>3.2.1</w:t>
       </w:r>
       <w:r>
         <w:rPr>
@@ -1244,44 +885,7 @@
         <w:t xml:space="preserve">The first section is for definitions and included headers.  In the calculator implementation, </w:t>
       </w:r>
       <w:r>
-        <w:t xml:space="preserve">the YYSTYPE macro must be defined.  In our case, it is defined as the </w:t>
-      </w:r>
-      <w:proofErr w:type="spellStart"/>
-      <w:r>
-        <w:t>data_s</w:t>
-      </w:r>
-      <w:proofErr w:type="spellEnd"/>
-      <w:r>
-        <w:t xml:space="preserve"> </w:t>
-      </w:r>
-      <w:proofErr w:type="gramStart"/>
-      <w:r>
-        <w:t>struct</w:t>
-      </w:r>
-      <w:proofErr w:type="gramEnd"/>
-      <w:r>
-        <w:t xml:space="preserve">.  This struct contains a pointer to a character array, a number held as a double, and a character used for derivatives.  Once the YYSTYPE is defined, needed C code headers are included and assisting C code functions are defined.  A function that must be defined is </w:t>
-      </w:r>
-      <w:proofErr w:type="spellStart"/>
-      <w:proofErr w:type="gramStart"/>
-      <w:r>
-        <w:t>yyerror</w:t>
-      </w:r>
-      <w:proofErr w:type="spellEnd"/>
-      <w:r>
-        <w:t>(</w:t>
-      </w:r>
-      <w:proofErr w:type="gramEnd"/>
-      <w:r>
-        <w:t xml:space="preserve">).  This function is called when </w:t>
-      </w:r>
-      <w:proofErr w:type="gramStart"/>
-      <w:r>
-        <w:t>a</w:t>
-      </w:r>
-      <w:proofErr w:type="gramEnd"/>
-      <w:r>
-        <w:t xml:space="preserve"> input from the lexical analyzer cannot be matched to a defined grammar.</w:t>
+        <w:t>the YYSTYPE macro must be defined.  In our case, it is defined as the data_s struct.  This struct contains a pointer to a character array, a number held as a double, and a character used for derivatives.  Once the YYSTYPE is defined, needed C code headers are included and assisting C code functions are defined.  A function that must be defined is yyerror().  This function is called when a input from the lexical analyzer cannot be matched to a defined grammar.</w:t>
       </w:r>
     </w:p>
     <w:p>
@@ -1309,15 +913,7 @@
         <w:ind w:firstLine="0"/>
       </w:pPr>
       <w:r>
-        <w:t xml:space="preserve">In this line, the tokens for the left and right parentheses are defined.  The list of tokens will be used when </w:t>
-      </w:r>
-      <w:proofErr w:type="spellStart"/>
-      <w:r>
-        <w:t>parse.tab.h</w:t>
-      </w:r>
-      <w:proofErr w:type="spellEnd"/>
-      <w:r>
-        <w:t xml:space="preserve"> is generated.</w:t>
+        <w:t>In this line, the tokens for the left and right parentheses are defined.  The list of tokens will be used when parse.tab.h is generated.</w:t>
       </w:r>
     </w:p>
     <w:p>
@@ -1332,24 +928,13 @@
         <w:rPr>
           <w:color w:val="000000"/>
         </w:rPr>
-        <w:t>3.</w:t>
-      </w:r>
-      <w:r>
-        <w:rPr>
-          <w:color w:val="000000"/>
-        </w:rPr>
-        <w:t>2.2</w:t>
+        <w:t>3.2.2</w:t>
       </w:r>
       <w:r>
         <w:rPr>
           <w:color w:val="000000"/>
         </w:rPr>
         <w:tab/>
-      </w:r>
-      <w:r>
-        <w:rPr>
-          <w:color w:val="000000"/>
-        </w:rPr>
         <w:t>Grammar Definitions</w:t>
       </w:r>
     </w:p>
@@ -1398,13 +983,8 @@
         <w:t>.</w:t>
       </w:r>
       <w:r>
-        <w:t xml:space="preserve">  Bison is compatible with </w:t>
-      </w:r>
-      <w:proofErr w:type="spellStart"/>
-      <w:r>
-        <w:t>Yacc</w:t>
-      </w:r>
-      <w:proofErr w:type="spellEnd"/>
+        <w:t xml:space="preserve">  Bison is compatible with Yacc</w:t>
+      </w:r>
       <w:r>
         <w:t xml:space="preserve">. This </w:t>
       </w:r>
@@ -1415,23 +995,7 @@
         <w:t>proper</w:t>
       </w:r>
       <w:r>
-        <w:t xml:space="preserve"> </w:t>
-      </w:r>
-      <w:proofErr w:type="spellStart"/>
-      <w:r>
-        <w:t>Yacc</w:t>
-      </w:r>
-      <w:proofErr w:type="spellEnd"/>
-      <w:r>
-        <w:t xml:space="preserve"> grammars to also work with Bison.  A basic </w:t>
-      </w:r>
-      <w:proofErr w:type="spellStart"/>
-      <w:r>
-        <w:t>yacc</w:t>
-      </w:r>
-      <w:proofErr w:type="spellEnd"/>
-      <w:r>
-        <w:t xml:space="preserve"> grammar is used to define a sequence of tokens.</w:t>
+        <w:t xml:space="preserve"> Yacc grammars to also work with Bison.  A basic yacc grammar is used to define a sequence of tokens.</w:t>
       </w:r>
       <w:r>
         <w:t xml:space="preserve">  The outline </w:t>
@@ -1510,12 +1074,8 @@
       </w:r>
       <w:r>
         <w:tab/>
-      </w:r>
-      <w:proofErr w:type="spellStart"/>
-      <w:r>
         <w:t>mult_div</w:t>
       </w:r>
-      <w:proofErr w:type="spellEnd"/>
     </w:p>
     <w:p>
       <w:pPr>
@@ -1537,26 +1097,10 @@
         <w:ind w:firstLine="0"/>
       </w:pPr>
       <w:r>
-        <w:t xml:space="preserve">In the example above, the add symbol or rule is defined.  This symbol will first attempt to match the given tokens with the </w:t>
-      </w:r>
-      <w:proofErr w:type="spellStart"/>
-      <w:r>
-        <w:t>mult_div</w:t>
-      </w:r>
-      <w:proofErr w:type="spellEnd"/>
-      <w:r>
-        <w:t xml:space="preserve"> symbol.  If this fails, it will then attempt to match the second rule of NUMBER PLUS NUMBER.</w:t>
-      </w:r>
-      <w:r>
-        <w:t xml:space="preserve">  The C code to accompany the NUMBER PLUS NUMBER grammar would likely be </w:t>
-      </w:r>
-      <w:proofErr w:type="gramStart"/>
-      <w:r>
-        <w:t>{ $</w:t>
-      </w:r>
-      <w:proofErr w:type="gramEnd"/>
-      <w:r>
-        <w:t>$ = $1 + $3 } as it adds together the values held in the first and third symbols</w:t>
+        <w:t>In the example above, the add symbol or rule is defined.  This symbol will first attempt to match the given tokens with the mult_div symbol.  If this fails, it will then attempt to match the second rule of NUMBER PLUS NUMBER.</w:t>
+      </w:r>
+      <w:r>
+        <w:t xml:space="preserve">  The C code to accompany the NUMBER PLUS NUMBER grammar would likely be { $$ = $1 + $3 } as it adds together the values held in the first and third symbols</w:t>
       </w:r>
       <w:r>
         <w:t xml:space="preserve"> saving the result to the current symbol.</w:t>
@@ -1662,36 +1206,13 @@
         <w:rPr>
           <w:color w:val="000000"/>
         </w:rPr>
-        <w:t>3.</w:t>
-      </w:r>
-      <w:r>
-        <w:rPr>
-          <w:color w:val="000000"/>
-        </w:rPr>
-        <w:t>2</w:t>
-      </w:r>
-      <w:r>
-        <w:rPr>
-          <w:color w:val="000000"/>
-        </w:rPr>
-        <w:t>.</w:t>
-      </w:r>
-      <w:r>
-        <w:rPr>
-          <w:color w:val="000000"/>
-        </w:rPr>
-        <w:t>3</w:t>
+        <w:t>3.2.3</w:t>
       </w:r>
       <w:r>
         <w:rPr>
           <w:color w:val="000000"/>
         </w:rPr>
         <w:tab/>
-      </w:r>
-      <w:r>
-        <w:rPr>
-          <w:color w:val="000000"/>
-        </w:rPr>
         <w:t>Assisting C Code</w:t>
       </w:r>
     </w:p>
@@ -1909,14 +1430,7 @@
     <w:p>
       <w:r>
         <w:tab/>
-      </w:r>
-      <w:proofErr w:type="gramStart"/>
-      <w:r>
-        <w:t>dx(</w:t>
-      </w:r>
-      <w:proofErr w:type="gramEnd"/>
-      <w:r>
-        <w:t>1) = 0</w:t>
+        <w:t>dx(1) = 0</w:t>
       </w:r>
     </w:p>
     <w:p>
@@ -1948,28 +1462,15 @@
         <w:ind w:firstLine="720"/>
       </w:pPr>
       <w:r>
-        <w:t>dx(cos(2x)) = -(</w:t>
-      </w:r>
-      <w:proofErr w:type="gramStart"/>
-      <w:r>
-        <w:t>2)(</w:t>
-      </w:r>
-      <w:proofErr w:type="gramEnd"/>
-      <w:r>
-        <w:t>sin(2x))</w:t>
+        <w:t>dx(cos(2x)) = -(2)(sin(2x))</w:t>
       </w:r>
     </w:p>
     <w:p>
       <w:pPr>
         <w:ind w:firstLine="720"/>
       </w:pPr>
-      <w:proofErr w:type="gramStart"/>
-      <w:r>
-        <w:t>dx(</w:t>
-      </w:r>
-      <w:proofErr w:type="gramEnd"/>
-      <w:r>
-        <w:t>2x + 3x^2 + x^-4) = 2 + 6x – 4x^-5</w:t>
+      <w:r>
+        <w:t>dx(2x + 3x^2 + x^-4) = 2 + 6x – 4x^-5</w:t>
       </w:r>
     </w:p>
     <w:p/>
@@ -2049,16 +1550,8 @@
           <w:color w:val="000000"/>
         </w:rPr>
         <w:tab/>
-        <w:t xml:space="preserve">User </w:t>
-      </w:r>
-      <w:proofErr w:type="gramStart"/>
-      <w:r>
-        <w:rPr>
-          <w:color w:val="000000"/>
-        </w:rPr>
-        <w:t>Guide</w:t>
-      </w:r>
-      <w:proofErr w:type="gramEnd"/>
+        <w:t>User Guide</w:t>
+      </w:r>
     </w:p>
     <w:p>
       <w:pPr>
@@ -2098,21 +1591,7 @@
         <w:rPr>
           <w:color w:val="000000"/>
         </w:rPr>
-        <w:t xml:space="preserve">A </w:t>
-      </w:r>
-      <w:proofErr w:type="spellStart"/>
-      <w:r>
-        <w:rPr>
-          <w:color w:val="000000"/>
-        </w:rPr>
-        <w:t>makefile</w:t>
-      </w:r>
-      <w:proofErr w:type="spellEnd"/>
-      <w:r>
-        <w:rPr>
-          <w:color w:val="000000"/>
-        </w:rPr>
-        <w:t xml:space="preserve"> is used to automate the building the of the lexical analyzer, grammar generation, and execution compilation.</w:t>
+        <w:t>A makefile is used to automate the building the of the lexical analyzer, grammar generation, and execution compilation.</w:t>
       </w:r>
     </w:p>
     <w:p>
@@ -2121,9 +1600,228 @@
       </w:pPr>
       <w:r>
         <w:t>~$ make</w:t>
+      </w:r>
+    </w:p>
+    <w:p>
+      <w:pPr>
+        <w:pStyle w:val="PARAGRAPH"/>
+        <w:ind w:firstLine="0"/>
+      </w:pPr>
+      <w:r>
+        <w:t>This command will call flex to generate the lexical analyzer C code. The actual command is</w:t>
+      </w:r>
+    </w:p>
+    <w:p>
+      <w:pPr>
+        <w:pStyle w:val="PARAGRAPH"/>
+        <w:ind w:firstLine="0"/>
+      </w:pPr>
+      <w:r>
+        <w:t xml:space="preserve">     ~$ </w:t>
+      </w:r>
+      <w:r>
+        <w:t>flex calc.l</w:t>
+      </w:r>
+    </w:p>
+    <w:p>
+      <w:pPr>
+        <w:pStyle w:val="PARAGRAPH"/>
+        <w:ind w:firstLine="0"/>
+      </w:pPr>
+      <w:r>
+        <w:t>Make will also call Bison to generate the parser C code.  The actual command is</w:t>
+      </w:r>
+    </w:p>
+    <w:p>
+      <w:pPr>
+        <w:pStyle w:val="PARAGRAPH"/>
+        <w:ind w:firstLine="0"/>
+      </w:pPr>
+      <w:r>
+        <w:t xml:space="preserve">     ~$ </w:t>
+      </w:r>
+      <w:r>
+        <w:t>bison -d -t parse.y</w:t>
+      </w:r>
+    </w:p>
+    <w:p>
+      <w:pPr>
+        <w:pStyle w:val="PARAGRAPH"/>
+        <w:ind w:firstLine="0"/>
+      </w:pPr>
+      <w:r>
+        <w:t>Once these two commands are called, multiple files are created.  Lex.yy.c, parse.tab.c, and parse.tab.h are generated.  These files can then further be compiled into an executable for the current running operating system.  This command uses an open source C compiler, GCC.</w:t>
+      </w:r>
+    </w:p>
+    <w:p>
+      <w:pPr>
+        <w:pStyle w:val="PARAGRAPH"/>
+        <w:ind w:firstLine="0"/>
+      </w:pPr>
+      <w:r>
+        <w:t xml:space="preserve">     ~$ </w:t>
+      </w:r>
+      <w:r>
+        <w:t>gcc -o calc lex.yy.c parse.tab.c -lfl -lm</w:t>
+      </w:r>
+    </w:p>
+    <w:p>
+      <w:pPr>
+        <w:pStyle w:val="PARAGRAPH"/>
+        <w:ind w:firstLine="0"/>
+      </w:pPr>
+    </w:p>
+    <w:p>
+      <w:pPr>
+        <w:pStyle w:val="PARAGRAPH"/>
+        <w:ind w:firstLine="0"/>
+      </w:pPr>
+      <w:r>
+        <w:t>The generated executable can be run through the command line by calling</w:t>
+      </w:r>
+    </w:p>
+    <w:p>
+      <w:pPr>
+        <w:pStyle w:val="PARAGRAPH"/>
+        <w:ind w:firstLine="0"/>
+      </w:pPr>
+      <w:r>
+        <w:t xml:space="preserve">     ~$ ./calc</w:t>
+      </w:r>
+    </w:p>
+    <w:p>
+      <w:pPr>
+        <w:pStyle w:val="Heading2"/>
+        <w:spacing w:before="0"/>
+        <w:rPr>
+          <w:color w:val="000000"/>
+        </w:rPr>
+      </w:pPr>
+      <w:r>
+        <w:rPr>
+          <w:color w:val="000000"/>
+        </w:rPr>
+        <w:t>6.</w:t>
+      </w:r>
+      <w:r>
+        <w:rPr>
+          <w:color w:val="000000"/>
+        </w:rPr>
+        <w:t>2</w:t>
+      </w:r>
+      <w:r>
+        <w:rPr>
+          <w:color w:val="000000"/>
+        </w:rPr>
+        <w:tab/>
+      </w:r>
+      <w:r>
+        <w:rPr>
+          <w:color w:val="000000"/>
+        </w:rPr>
+        <w:t>Input</w:t>
+      </w:r>
+    </w:p>
+    <w:p>
+      <w:pPr>
+        <w:pStyle w:val="PARAGRAPH"/>
+        <w:ind w:firstLine="0"/>
+      </w:pPr>
+      <w:r>
+        <w:t>The user can enter standard in-fix expressions.  The defined expressions can include the operations: addition, subtraction, multiplication, division, modulo, power, cos, sin, tan, csc, sec, cot, and the calculus function of derivative.</w:t>
+      </w:r>
+    </w:p>
+    <w:p>
+      <w:pPr>
+        <w:pStyle w:val="PARAGRAPH"/>
+        <w:ind w:firstLine="0"/>
+      </w:pPr>
+      <w:r>
+        <w:t>Examples of input</w:t>
+      </w:r>
+      <w:r>
+        <w:t>:</w:t>
       </w:r>
       <w:bookmarkStart w:id="0" w:name="_GoBack"/>
       <w:bookmarkEnd w:id="0"/>
+    </w:p>
+    <w:p>
+      <w:pPr>
+        <w:pStyle w:val="PARAGRAPH"/>
+        <w:ind w:firstLine="720"/>
+      </w:pPr>
+      <w:r>
+        <w:t>1 + 1</w:t>
+      </w:r>
+    </w:p>
+    <w:p>
+      <w:pPr>
+        <w:pStyle w:val="PARAGRAPH"/>
+        <w:ind w:firstLine="720"/>
+      </w:pPr>
+      <w:r>
+        <w:t>(1 + 1)</w:t>
+      </w:r>
+    </w:p>
+    <w:p>
+      <w:pPr>
+        <w:pStyle w:val="PARAGRAPH"/>
+        <w:ind w:firstLine="720"/>
+      </w:pPr>
+      <w:r>
+        <w:t>2 * (4 + 1)</w:t>
+      </w:r>
+    </w:p>
+    <w:p>
+      <w:pPr>
+        <w:pStyle w:val="PARAGRAPH"/>
+        <w:ind w:firstLine="720"/>
+      </w:pPr>
+      <w:r>
+        <w:t>cos(2)</w:t>
+      </w:r>
+    </w:p>
+    <w:p>
+      <w:pPr>
+        <w:pStyle w:val="PARAGRAPH"/>
+        <w:ind w:firstLine="720"/>
+      </w:pPr>
+      <w:r>
+        <w:t>4.5 + 6.7</w:t>
+      </w:r>
+    </w:p>
+    <w:p>
+      <w:pPr>
+        <w:pStyle w:val="PARAGRAPH"/>
+        <w:ind w:firstLine="720"/>
+      </w:pPr>
+      <w:r>
+        <w:t>dx(x)</w:t>
+      </w:r>
+    </w:p>
+    <w:p>
+      <w:pPr>
+        <w:pStyle w:val="PARAGRAPH"/>
+        <w:ind w:firstLine="720"/>
+      </w:pPr>
+      <w:r>
+        <w:t>dx(2ax^2)</w:t>
+      </w:r>
+    </w:p>
+    <w:p>
+      <w:pPr>
+        <w:pStyle w:val="PARAGRAPH"/>
+        <w:ind w:firstLine="720"/>
+      </w:pPr>
+      <w:r>
+        <w:t xml:space="preserve">dx(cos(2x)) </w:t>
+      </w:r>
+    </w:p>
+    <w:p>
+      <w:pPr>
+        <w:pStyle w:val="PARAGRAPH"/>
+        <w:ind w:firstLine="0"/>
+      </w:pPr>
     </w:p>
     <w:p>
       <w:pPr>
@@ -2247,7 +1945,13 @@
         <w:rPr>
           <w:color w:val="000000"/>
         </w:rPr>
-        <w:t xml:space="preserve">IEEE Computer Society Transactions accepts supplemental materials for review with regular paper submissions. These materials may be published on our Digital Library with the electronic version of the paper and are available for free to Digital Library visitors. Please see our guidelines below for file specifications and information. Any submitted materials that do not follow these specifications will not be accepted. All materials must follow US copyright guidelines and may not include material previously copyrighted by another author, organization or company. More information can be found at </w:t>
+        <w:t xml:space="preserve">IEEE Computer Society Transactions accepts supplemental materials for review with regular paper submissions. These materials may be published on our Digital Library with the electronic version of the paper and are available for free to Digital Library visitors. Please see our </w:t>
+      </w:r>
+      <w:r>
+        <w:rPr>
+          <w:color w:val="000000"/>
+        </w:rPr>
+        <w:t xml:space="preserve">guidelines below for file specifications and information. Any submitted materials that do not follow these specifications will not be accepted. All materials must follow US copyright guidelines and may not include material previously copyrighted by another author, organization or company. More information can be found at </w:t>
       </w:r>
       <w:hyperlink r:id="rId14" w:anchor="supplemental" w:history="1">
         <w:r>
@@ -2482,6 +2186,7 @@
         <w:rPr>
           <w:color w:val="000000"/>
         </w:rPr>
+        <w:lastRenderedPageBreak/>
         <w:t>Conclusion</w:t>
       </w:r>
     </w:p>
@@ -3096,29 +2801,7 @@
           <w:sz w:val="16"/>
           <w:szCs w:val="16"/>
         </w:rPr>
-        <w:t xml:space="preserve">D.S. Coming and O.G. </w:t>
-      </w:r>
-      <w:proofErr w:type="spellStart"/>
-      <w:r>
-        <w:rPr>
-          <w:rFonts w:cs="Tms Rmn"/>
-          <w:color w:val="000000"/>
-          <w:kern w:val="0"/>
-          <w:sz w:val="16"/>
-          <w:szCs w:val="16"/>
-        </w:rPr>
-        <w:t>Staadt</w:t>
-      </w:r>
-      <w:proofErr w:type="spellEnd"/>
-      <w:r>
-        <w:rPr>
-          <w:rFonts w:cs="Tms Rmn"/>
-          <w:color w:val="000000"/>
-          <w:kern w:val="0"/>
-          <w:sz w:val="16"/>
-          <w:szCs w:val="16"/>
-        </w:rPr>
-        <w:t xml:space="preserve">, "Velocity-Aligned Discrete Oriented Polytopes for Dynamic Collision Detection," </w:t>
+        <w:t xml:space="preserve">D.S. Coming and O.G. Staadt, "Velocity-Aligned Discrete Oriented Polytopes for Dynamic Collision Detection," </w:t>
       </w:r>
       <w:r>
         <w:rPr>
@@ -3186,25 +2869,7 @@
           <w:sz w:val="16"/>
           <w:szCs w:val="16"/>
         </w:rPr>
-        <w:t xml:space="preserve">S.P. </w:t>
-      </w:r>
-      <w:proofErr w:type="spellStart"/>
-      <w:r>
-        <w:rPr>
-          <w:color w:val="000000"/>
-          <w:sz w:val="16"/>
-          <w:szCs w:val="16"/>
-        </w:rPr>
-        <w:t>Bingulac</w:t>
-      </w:r>
-      <w:proofErr w:type="spellEnd"/>
-      <w:r>
-        <w:rPr>
-          <w:color w:val="000000"/>
-          <w:sz w:val="16"/>
-          <w:szCs w:val="16"/>
-        </w:rPr>
-        <w:t xml:space="preserve">, “On the Compatibility of Adaptive Controllers,” </w:t>
+        <w:t xml:space="preserve">S.P. Bingulac, “On the Compatibility of Adaptive Controllers,” </w:t>
       </w:r>
       <w:r>
         <w:rPr>
@@ -3244,19 +2909,19 @@
           <w:sz w:val="16"/>
           <w:szCs w:val="16"/>
         </w:rPr>
-        <w:t xml:space="preserve">H. </w:t>
-      </w:r>
-      <w:proofErr w:type="spellStart"/>
-      <w:r>
-        <w:rPr>
+        <w:t xml:space="preserve">H. Goto, Y. Hasegawa, and M. Tanaka, “Efficient Scheduling Focusing on the Duality of MPL Representation,” </w:t>
+      </w:r>
+      <w:r>
+        <w:rPr>
+          <w:i/>
+          <w:iCs/>
           <w:color w:val="000000"/>
           <w:kern w:val="0"/>
           <w:sz w:val="16"/>
           <w:szCs w:val="16"/>
         </w:rPr>
-        <w:t>Goto</w:t>
-      </w:r>
-      <w:proofErr w:type="spellEnd"/>
+        <w:t>Proc. IEEE Symp. Computational Intelligence in Scheduling</w:t>
+      </w:r>
       <w:r>
         <w:rPr>
           <w:color w:val="000000"/>
@@ -3264,7 +2929,7 @@
           <w:sz w:val="16"/>
           <w:szCs w:val="16"/>
         </w:rPr>
-        <w:t xml:space="preserve">, Y. Hasegawa, and M. Tanaka, “Efficient Scheduling Focusing on the Duality of MPL Representation,” </w:t>
+        <w:t xml:space="preserve"> </w:t>
       </w:r>
       <w:r>
         <w:rPr>
@@ -3275,60 +2940,25 @@
           <w:sz w:val="16"/>
           <w:szCs w:val="16"/>
         </w:rPr>
-        <w:t xml:space="preserve">Proc. IEEE </w:t>
-      </w:r>
-      <w:proofErr w:type="spellStart"/>
-      <w:r>
-        <w:rPr>
-          <w:i/>
-          <w:iCs/>
+        <w:t>(SCIS ’07)</w:t>
+      </w:r>
+      <w:r>
+        <w:rPr>
           <w:color w:val="000000"/>
           <w:kern w:val="0"/>
           <w:sz w:val="16"/>
           <w:szCs w:val="16"/>
         </w:rPr>
-        <w:t>Symp</w:t>
-      </w:r>
-      <w:proofErr w:type="spellEnd"/>
-      <w:r>
-        <w:rPr>
-          <w:i/>
-          <w:iCs/>
+        <w:t>, pp. 57-</w:t>
+      </w:r>
+      <w:r>
+        <w:rPr>
           <w:color w:val="000000"/>
           <w:kern w:val="0"/>
           <w:sz w:val="16"/>
           <w:szCs w:val="16"/>
         </w:rPr>
-        <w:t>. Computational Intelligence in Scheduling</w:t>
-      </w:r>
-      <w:r>
-        <w:rPr>
-          <w:color w:val="000000"/>
-          <w:kern w:val="0"/>
-          <w:sz w:val="16"/>
-          <w:szCs w:val="16"/>
-        </w:rPr>
-        <w:t xml:space="preserve"> </w:t>
-      </w:r>
-      <w:r>
-        <w:rPr>
-          <w:i/>
-          <w:iCs/>
-          <w:color w:val="000000"/>
-          <w:kern w:val="0"/>
-          <w:sz w:val="16"/>
-          <w:szCs w:val="16"/>
-        </w:rPr>
-        <w:t>(SCIS ’07)</w:t>
-      </w:r>
-      <w:r>
-        <w:rPr>
-          <w:color w:val="000000"/>
-          <w:kern w:val="0"/>
-          <w:sz w:val="16"/>
-          <w:szCs w:val="16"/>
-        </w:rPr>
-        <w:t xml:space="preserve">, pp. 57-64, Apr. 2007, </w:t>
+        <w:t xml:space="preserve">64, Apr. 2007, </w:t>
       </w:r>
       <w:r>
         <w:rPr>
@@ -3395,23 +3025,7 @@
           <w:color w:val="000000"/>
           <w:sz w:val="16"/>
         </w:rPr>
-        <w:t xml:space="preserve">E.E. </w:t>
-      </w:r>
-      <w:proofErr w:type="spellStart"/>
-      <w:r>
-        <w:rPr>
-          <w:color w:val="000000"/>
-          <w:sz w:val="16"/>
-        </w:rPr>
-        <w:t>Reber</w:t>
-      </w:r>
-      <w:proofErr w:type="spellEnd"/>
-      <w:r>
-        <w:rPr>
-          <w:color w:val="000000"/>
-          <w:sz w:val="16"/>
-        </w:rPr>
-        <w:t>, R.L. Michell, and C.J. Carter, “Oxygen Absorption in the Earth’s Atmosphere,” Technical Report TR-0200 (420-46)-3, Aerospace Corp., Los Angeles, Calif., Nov. 1988. (Technical report with report number)</w:t>
+        <w:t>E.E. Reber, R.L. Michell, and C.J. Carter, “Oxygen Absorption in the Earth’s Atmosphere,” Technical Report TR-0200 (420-46)-3, Aerospace Corp., Los Angeles, Calif., Nov. 1988. (Technical report with report number)</w:t>
       </w:r>
     </w:p>
     <w:p>
@@ -3431,23 +3045,7 @@
           <w:rFonts w:ascii="Palatino" w:hAnsi="Palatino"/>
           <w:color w:val="000000"/>
         </w:rPr>
-        <w:t xml:space="preserve">L. Hubert and P. </w:t>
-      </w:r>
-      <w:proofErr w:type="spellStart"/>
-      <w:r>
-        <w:rPr>
-          <w:rFonts w:ascii="Palatino" w:hAnsi="Palatino"/>
-          <w:color w:val="000000"/>
-        </w:rPr>
-        <w:t>Arabie</w:t>
-      </w:r>
-      <w:proofErr w:type="spellEnd"/>
-      <w:r>
-        <w:rPr>
-          <w:rFonts w:ascii="Palatino" w:hAnsi="Palatino"/>
-          <w:color w:val="000000"/>
-        </w:rPr>
-        <w:t xml:space="preserve">, “Comparing Partitions,” </w:t>
+        <w:t xml:space="preserve">L. Hubert and P. Arabie, “Comparing Partitions,” </w:t>
       </w:r>
       <w:r>
         <w:rPr>
@@ -3503,25 +3101,7 @@
           <w:color w:val="000000"/>
           <w:spacing w:val="-6"/>
         </w:rPr>
-        <w:t xml:space="preserve">, vol. 21, no. 3, pp. 876-880, available at http://www.halcyon.com/pub/journals/21ps03-vidmar, Aug. 1992. (URL for Transaction, journal, or </w:t>
-      </w:r>
-      <w:proofErr w:type="spellStart"/>
-      <w:r>
-        <w:rPr>
-          <w:rFonts w:ascii="Palatino" w:hAnsi="Palatino"/>
-          <w:color w:val="000000"/>
-          <w:spacing w:val="-6"/>
-        </w:rPr>
-        <w:t>magzine</w:t>
-      </w:r>
-      <w:proofErr w:type="spellEnd"/>
-      <w:r>
-        <w:rPr>
-          <w:rFonts w:ascii="Palatino" w:hAnsi="Palatino"/>
-          <w:color w:val="000000"/>
-          <w:spacing w:val="-6"/>
-        </w:rPr>
-        <w:t>)</w:t>
+        <w:t>, vol. 21, no. 3, pp. 876-880, available at http://www.halcyon.com/pub/journals/21ps03-vidmar, Aug. 1992. (URL for Transaction, journal, or magzine)</w:t>
       </w:r>
     </w:p>
     <w:p>
@@ -3549,23 +3129,7 @@
           <w:rFonts w:ascii="Palatino" w:hAnsi="Palatino" w:cs="Tms Rmn"/>
           <w:color w:val="000000"/>
         </w:rPr>
-        <w:t xml:space="preserve">nez, R.B. </w:t>
-      </w:r>
-      <w:proofErr w:type="spellStart"/>
-      <w:r>
-        <w:rPr>
-          <w:rFonts w:ascii="Palatino" w:hAnsi="Palatino" w:cs="Tms Rmn"/>
-          <w:color w:val="000000"/>
-        </w:rPr>
-        <w:t>Llavori</w:t>
-      </w:r>
-      <w:proofErr w:type="spellEnd"/>
-      <w:r>
-        <w:rPr>
-          <w:rFonts w:ascii="Palatino" w:hAnsi="Palatino" w:cs="Tms Rmn"/>
-          <w:color w:val="000000"/>
-        </w:rPr>
-        <w:t xml:space="preserve">, M.J.A. Cabo, and T.B. Pedersen, "Integrating Data Warehouses with Web Data: A Survey," </w:t>
+        <w:t xml:space="preserve">nez, R.B. Llavori, M.J.A. Cabo, and T.B. Pedersen, "Integrating Data Warehouses with Web Data: A Survey," </w:t>
       </w:r>
       <w:r>
         <w:rPr>
@@ -3588,23 +3152,7 @@
           <w:rFonts w:ascii="Palatino" w:hAnsi="Palatino" w:cs="Tms Rmn"/>
           <w:color w:val="000000"/>
         </w:rPr>
-        <w:t>(</w:t>
-      </w:r>
-      <w:proofErr w:type="spellStart"/>
-      <w:r>
-        <w:rPr>
-          <w:rFonts w:ascii="Palatino" w:hAnsi="Palatino" w:cs="Tms Rmn"/>
-          <w:color w:val="000000"/>
-        </w:rPr>
-        <w:t>PrePrint</w:t>
-      </w:r>
-      <w:proofErr w:type="spellEnd"/>
-      <w:r>
-        <w:rPr>
-          <w:rFonts w:ascii="Palatino" w:hAnsi="Palatino" w:cs="Tms Rmn"/>
-          <w:color w:val="000000"/>
-        </w:rPr>
-        <w:t>)</w:t>
+        <w:t>(PrePrint)</w:t>
       </w:r>
     </w:p>
     <w:p>
@@ -4218,31 +3766,7 @@
     </w:r>
     <w:r>
       <w:tab/>
-      <w:t xml:space="preserve">IEEE TRANSACTIONS ON </w:t>
-    </w:r>
-    <w:proofErr w:type="gramStart"/>
-    <w:r>
-      <w:t>XXXXXXXXXXXXXXXXXXXX,  vol.</w:t>
-    </w:r>
-    <w:proofErr w:type="gramEnd"/>
-    <w:r>
-      <w:t xml:space="preserve">  #</w:t>
-    </w:r>
-    <w:proofErr w:type="gramStart"/>
-    <w:r>
-      <w:t>,  no.</w:t>
-    </w:r>
-    <w:proofErr w:type="gramEnd"/>
-    <w:r>
-      <w:t xml:space="preserve">  #</w:t>
-    </w:r>
-    <w:proofErr w:type="gramStart"/>
-    <w:r>
-      <w:t>,  MMMMMMMM</w:t>
-    </w:r>
-    <w:proofErr w:type="gramEnd"/>
-    <w:r>
-      <w:t xml:space="preserve">  1996</w:t>
+      <w:t>IEEE TRANSACTIONS ON XXXXXXXXXXXXXXXXXXXX,  vol.  #,  no.  #,  MMMMMMMM  1996</w:t>
     </w:r>
   </w:p>
 </w:hdr>
@@ -8806,7 +8330,7 @@
 </file>
 
 <file path=customXml/itemProps1.xml><?xml version="1.0" encoding="utf-8"?>
-<ds:datastoreItem xmlns:ds="http://schemas.openxmlformats.org/officeDocument/2006/customXml" ds:itemID="{90FCD86A-19E3-8445-AA82-B709853D0DB2}">
+<ds:datastoreItem xmlns:ds="http://schemas.openxmlformats.org/officeDocument/2006/customXml" ds:itemID="{41F0D51E-BA0E-7642-87B9-4593AA9AFD2F}">
   <ds:schemaRefs>
     <ds:schemaRef ds:uri="http://schemas.openxmlformats.org/officeDocument/2006/bibliography"/>
   </ds:schemaRefs>

</xml_diff>